<commit_message>
Pushing figures from poster
</commit_message>
<xml_diff>
--- a/figures/Mathforposter.docx
+++ b/figures/Mathforposter.docx
@@ -532,18 +532,7 @@
                       <w:sz w:val="40"/>
                       <w:szCs w:val="56"/>
                     </w:rPr>
-                    <m:t>t</m:t>
-                  </m:r>
-                  <m:r>
-                    <m:rPr>
-                      <m:sty m:val="bi"/>
-                    </m:rPr>
-                    <w:rPr>
-                      <w:rFonts w:ascii="Cambria Math" w:eastAsiaTheme="minorEastAsia" w:hAnsi="Cambria Math"/>
-                      <w:sz w:val="40"/>
-                      <w:szCs w:val="56"/>
-                    </w:rPr>
-                    <m:t>+1</m:t>
+                    <m:t>t+1</m:t>
                   </m:r>
                 </m:sub>
               </m:sSub>
@@ -720,15 +709,7 @@
               <w:sz w:val="40"/>
               <w:szCs w:val="56"/>
             </w:rPr>
-            <m:t>k=1,…,K</m:t>
-          </m:r>
-          <m:r>
-            <w:rPr>
-              <w:rFonts w:ascii="Cambria Math" w:eastAsiaTheme="minorEastAsia" w:hAnsi="Cambria Math"/>
-              <w:sz w:val="40"/>
-              <w:szCs w:val="56"/>
-            </w:rPr>
-            <m:t xml:space="preserve">        </m:t>
+            <m:t xml:space="preserve">k=1,…,K        </m:t>
           </m:r>
           <m:sSubSup>
             <m:sSubSupPr>
@@ -894,15 +875,7 @@
                       <w:sz w:val="40"/>
                       <w:szCs w:val="56"/>
                     </w:rPr>
-                    <m:t>mis,</m:t>
-                  </m:r>
-                  <m:r>
-                    <w:rPr>
-                      <w:rFonts w:ascii="Cambria Math" w:eastAsiaTheme="minorEastAsia" w:hAnsi="Cambria Math"/>
-                      <w:sz w:val="40"/>
-                      <w:szCs w:val="56"/>
-                    </w:rPr>
-                    <m:t>(k)</m:t>
+                    <m:t>mis,(k)</m:t>
                   </m:r>
                 </m:sup>
               </m:sSubSup>
@@ -1620,15 +1593,7 @@
                       <w:sz w:val="32"/>
                       <w:szCs w:val="48"/>
                     </w:rPr>
-                    <m:t>t</m:t>
-                  </m:r>
-                  <m:r>
-                    <w:rPr>
-                      <w:rFonts w:ascii="Cambria Math" w:hAnsi="Cambria Math"/>
-                      <w:sz w:val="32"/>
-                      <w:szCs w:val="48"/>
-                    </w:rPr>
-                    <m:t>+1</m:t>
+                    <m:t>t+1</m:t>
                   </m:r>
                 </m:sub>
               </m:sSub>
@@ -1838,8 +1803,40 @@
                           <w:sz w:val="32"/>
                           <w:szCs w:val="48"/>
                         </w:rPr>
-                        <m:t>,a</m:t>
+                        <m:t>,</m:t>
                       </m:r>
+                      <m:sSup>
+                        <m:sSupPr>
+                          <m:ctrlPr>
+                            <w:rPr>
+                              <w:rFonts w:ascii="Cambria Math" w:hAnsi="Cambria Math"/>
+                              <w:i/>
+                              <w:sz w:val="32"/>
+                              <w:szCs w:val="48"/>
+                            </w:rPr>
+                          </m:ctrlPr>
+                        </m:sSupPr>
+                        <m:e>
+                          <m:r>
+                            <w:rPr>
+                              <w:rFonts w:ascii="Cambria Math" w:hAnsi="Cambria Math"/>
+                              <w:sz w:val="32"/>
+                              <w:szCs w:val="48"/>
+                            </w:rPr>
+                            <m:t>a</m:t>
+                          </m:r>
+                        </m:e>
+                        <m:sup>
+                          <m:r>
+                            <w:rPr>
+                              <w:rFonts w:ascii="Cambria Math" w:hAnsi="Cambria Math"/>
+                              <w:sz w:val="32"/>
+                              <w:szCs w:val="48"/>
+                            </w:rPr>
+                            <m:t>'</m:t>
+                          </m:r>
+                        </m:sup>
+                      </m:sSup>
                     </m:e>
                   </m:d>
                 </m:e>
@@ -2051,15 +2048,7 @@
                   <w:sz w:val="40"/>
                   <w:szCs w:val="56"/>
                 </w:rPr>
-                <m:t>t</m:t>
-              </m:r>
-              <m:r>
-                <w:rPr>
-                  <w:rFonts w:ascii="Cambria Math" w:eastAsiaTheme="minorEastAsia" w:hAnsi="Cambria Math"/>
-                  <w:sz w:val="40"/>
-                  <w:szCs w:val="56"/>
-                </w:rPr>
-                <m:t>+1</m:t>
+                <m:t>t+1</m:t>
               </m:r>
             </m:sub>
           </m:sSub>
@@ -2081,15 +2070,7 @@
                   <w:sz w:val="40"/>
                   <w:szCs w:val="56"/>
                 </w:rPr>
-                <m:t>a|</m:t>
-              </m:r>
-              <m:r>
-                <w:rPr>
-                  <w:rFonts w:ascii="Cambria Math" w:eastAsiaTheme="minorEastAsia" w:hAnsi="Cambria Math"/>
-                  <w:sz w:val="40"/>
-                  <w:szCs w:val="56"/>
-                </w:rPr>
-                <m:t>s</m:t>
+                <m:t>a|s</m:t>
               </m:r>
             </m:e>
           </m:d>

</xml_diff>